<commit_message>
Ajout des prompts AI
</commit_message>
<xml_diff>
--- a/software/Prompt IA.docx
+++ b/software/Prompt IA.docx
@@ -3,23 +3,13 @@
 <w:document xmlns:wpc="http://schemas.microsoft.com/office/word/2010/wordprocessingCanvas" xmlns:cx="http://schemas.microsoft.com/office/drawing/2014/chartex" xmlns:cx1="http://schemas.microsoft.com/office/drawing/2015/9/8/chartex" xmlns:cx2="http://schemas.microsoft.com/office/drawing/2015/10/21/chartex" xmlns:cx3="http://schemas.microsoft.com/office/drawing/2016/5/9/chartex" xmlns:cx4="http://schemas.microsoft.com/office/drawing/2016/5/10/chartex" xmlns:cx5="http://schemas.microsoft.com/office/drawing/2016/5/11/chartex" xmlns:cx6="http://schemas.microsoft.com/office/drawing/2016/5/12/chartex" xmlns:cx7="http://schemas.microsoft.com/office/drawing/2016/5/13/chartex" xmlns:cx8="http://schemas.microsoft.com/office/drawing/2016/5/14/chartex" xmlns:mc="http://schemas.openxmlformats.org/markup-compatibility/2006" xmlns:aink="http://schemas.microsoft.com/office/drawing/2016/ink" xmlns:am3d="http://schemas.microsoft.com/office/drawing/2017/model3d" xmlns:o="urn:schemas-microsoft-com:office:office" xmlns:r="http://schemas.openxmlformats.org/officeDocument/2006/relationships" xmlns:m="http://schemas.openxmlformats.org/officeDocument/2006/math" xmlns:v="urn:schemas-microsoft-com:vml" xmlns:wp14="http://schemas.microsoft.com/office/word/2010/wordprocessingDrawing" xmlns:wp="http://schemas.openxmlformats.org/drawingml/2006/wordprocessingDrawing" xmlns:w10="urn:schemas-microsoft-com:office:word" xmlns:w="http://schemas.openxmlformats.org/wordprocessingml/2006/main" xmlns:w14="http://schemas.microsoft.com/office/word/2010/wordml" xmlns:w15="http://schemas.microsoft.com/office/word/2012/wordml" xmlns:w16cex="http://schemas.microsoft.com/office/word/2018/wordml/cex" xmlns:w16cid="http://schemas.microsoft.com/office/word/2016/wordml/cid" xmlns:w16="http://schemas.microsoft.com/office/word/2018/wordml" xmlns:w16sdtdh="http://schemas.microsoft.com/office/word/2020/wordml/sdtdatahash" xmlns:w16se="http://schemas.microsoft.com/office/word/2015/wordml/symex" xmlns:wpg="http://schemas.microsoft.com/office/word/2010/wordprocessingGroup" xmlns:wpi="http://schemas.microsoft.com/office/word/2010/wordprocessingInk" xmlns:wne="http://schemas.microsoft.com/office/word/2006/wordml" xmlns:wps="http://schemas.microsoft.com/office/word/2010/wordprocessingShape" mc:Ignorable="w14 w15 w16se w16cid w16 w16cex w16sdtdh wp14">
   <w:body>
     <w:p>
-      <w:proofErr w:type="spellStart"/>
       <w:proofErr w:type="gramStart"/>
       <w:r>
         <w:t>Fais moi</w:t>
       </w:r>
-      <w:proofErr w:type="spellEnd"/>
       <w:proofErr w:type="gramEnd"/>
       <w:r>
-        <w:t xml:space="preserve"> un code pour une </w:t>
-      </w:r>
-      <w:proofErr w:type="spellStart"/>
-      <w:r>
-        <w:t>arduino</w:t>
-      </w:r>
-      <w:proofErr w:type="spellEnd"/>
-      <w:r>
-        <w:t xml:space="preserve"> UNO, branché avec : </w:t>
+        <w:t xml:space="preserve"> un code pour une arduino UNO, branché avec : </w:t>
       </w:r>
     </w:p>
     <w:p>
@@ -31,15 +21,7 @@
         </w:numPr>
       </w:pPr>
       <w:r>
-        <w:t xml:space="preserve">Un </w:t>
-      </w:r>
-      <w:proofErr w:type="spellStart"/>
-      <w:r>
-        <w:t>shield</w:t>
-      </w:r>
-      <w:proofErr w:type="spellEnd"/>
-      <w:r>
-        <w:t xml:space="preserve"> LCD de DFROBOT</w:t>
+        <w:t>Un shield LCD de DFROBOT</w:t>
       </w:r>
     </w:p>
     <w:p>
@@ -51,23 +33,7 @@
         </w:numPr>
       </w:pPr>
       <w:r>
-        <w:t xml:space="preserve">Une SD </w:t>
-      </w:r>
-      <w:proofErr w:type="spellStart"/>
-      <w:r>
-        <w:t>card</w:t>
-      </w:r>
-      <w:proofErr w:type="spellEnd"/>
-      <w:r>
-        <w:t xml:space="preserve"> </w:t>
-      </w:r>
-      <w:proofErr w:type="spellStart"/>
-      <w:r>
-        <w:t>reader</w:t>
-      </w:r>
-      <w:proofErr w:type="spellEnd"/>
-      <w:r>
-        <w:t xml:space="preserve"> (branché en CS=2)</w:t>
+        <w:t>Une SD card reader (branché en CS=2)</w:t>
       </w:r>
     </w:p>
     <w:p>
@@ -87,6 +53,9 @@
     </w:p>
     <w:p>
       <w:r>
+        <w:rPr>
+          <w:noProof/>
+        </w:rPr>
         <w:drawing>
           <wp:inline distT="0" distB="0" distL="0" distR="0" wp14:anchorId="0697616F" wp14:editId="78818635">
             <wp:extent cx="1054154" cy="3708591"/>
@@ -149,23 +118,7 @@
         </w:numPr>
       </w:pPr>
       <w:r>
-        <w:t>On Affiche au milieu « </w:t>
-      </w:r>
-      <w:proofErr w:type="spellStart"/>
-      <w:r>
-        <w:t>Vegemetre</w:t>
-      </w:r>
-      <w:proofErr w:type="spellEnd"/>
-      <w:r>
-        <w:t> » puis sur la ligne du bas « </w:t>
-      </w:r>
-      <w:proofErr w:type="spellStart"/>
-      <w:r>
-        <w:t>AgroTIC</w:t>
-      </w:r>
-      <w:proofErr w:type="spellEnd"/>
-      <w:r>
-        <w:t> »</w:t>
+        <w:t>On Affiche au milieu « Vegemetre » puis sur la ligne du bas « AgroTIC »</w:t>
       </w:r>
     </w:p>
     <w:p>
@@ -201,15 +154,31 @@
         </w:numPr>
       </w:pPr>
       <w:r>
-        <w:t xml:space="preserve">Si la carte SD est </w:t>
-      </w:r>
-      <w:proofErr w:type="spellStart"/>
-      <w:r>
-        <w:t>détéctée</w:t>
-      </w:r>
-      <w:proofErr w:type="spellEnd"/>
-      <w:r>
-        <w:t>, on arrive sur un écran où on peut choisir la date au format MM/JJ. Un curseur permet de savoir quel champ on modifie (les 2 M et les 2J). En appuyant sur select, un fichier MM-JJ.</w:t>
+        <w:t xml:space="preserve">Si la carte SD est détéctée, on arrive sur un écran où on peut choisir la date au format MM/JJ. Un curseur permet de savoir quel champ on modifie (les 2 M et les 2J). </w:t>
+      </w:r>
+      <w:r>
+        <w:t>Le 1</w:t>
+      </w:r>
+      <w:r>
+        <w:rPr>
+          <w:vertAlign w:val="superscript"/>
+        </w:rPr>
+        <w:t>er</w:t>
+      </w:r>
+      <w:r>
+        <w:t xml:space="preserve"> M ne peut etre que 0 ou 1. Le 1</w:t>
+      </w:r>
+      <w:r>
+        <w:rPr>
+          <w:vertAlign w:val="superscript"/>
+        </w:rPr>
+        <w:t>er</w:t>
+      </w:r>
+      <w:r>
+        <w:t xml:space="preserve"> J ne peut etre que 0, 1, 2, 3. </w:t>
+      </w:r>
+      <w:r>
+        <w:t>En appuyant sur select, un fichier MM-JJ.</w:t>
       </w:r>
       <w:r>
         <w:t>txt</w:t>
@@ -218,15 +187,7 @@
         <w:t xml:space="preserve"> est créé</w:t>
       </w:r>
       <w:r>
-        <w:t xml:space="preserve"> avec l’</w:t>
-      </w:r>
-      <w:proofErr w:type="spellStart"/>
-      <w:r>
-        <w:t>entete</w:t>
-      </w:r>
-      <w:proofErr w:type="spellEnd"/>
-      <w:r>
-        <w:t xml:space="preserve"> : </w:t>
+        <w:t xml:space="preserve"> avec l’entete : </w:t>
       </w:r>
     </w:p>
     <w:p>
@@ -275,13 +236,8 @@
         <w:t xml:space="preserve"> car pas de carte SD</w:t>
       </w:r>
       <w:r>
-        <w:t xml:space="preserve">, </w:t>
-      </w:r>
-      <w:proofErr w:type="spellStart"/>
-      <w:r>
-        <w:t>cf</w:t>
-      </w:r>
-      <w:proofErr w:type="spellEnd"/>
+        <w:t>, cf</w:t>
+      </w:r>
       <w:r>
         <w:t xml:space="preserve"> point 3) </w:t>
       </w:r>
@@ -298,15 +254,7 @@
         </w:numPr>
       </w:pPr>
       <w:r>
-        <w:t xml:space="preserve">Le mode ponctuel permet de faire de l’acquisition en appuyant sur un bouton Right, et Select pour le sauver (sauf si la carte SD est absente et qu’on avait cliqué au début sur Select=continue, </w:t>
-      </w:r>
-      <w:proofErr w:type="spellStart"/>
-      <w:r>
-        <w:t>cf</w:t>
-      </w:r>
-      <w:proofErr w:type="spellEnd"/>
-      <w:r>
-        <w:t xml:space="preserve"> point 3)</w:t>
+        <w:t>Le mode ponctuel permet de faire de l’acquisition en appuyant sur un bouton Right, et Select pour le sauver (sauf si la carte SD est absente et qu’on avait cliqué au début sur Select=continue, cf point 3)</w:t>
       </w:r>
     </w:p>
     <w:p>
@@ -318,6 +266,7 @@
         </w:numPr>
       </w:pPr>
       <w:r>
+        <w:lastRenderedPageBreak/>
         <w:t xml:space="preserve">Le mode auto amène à un autre menu où on peut choisir l’intervalle en secondes entre 2 acquisitions. </w:t>
       </w:r>
     </w:p>
@@ -330,7 +279,6 @@
         </w:numPr>
       </w:pPr>
       <w:r>
-        <w:lastRenderedPageBreak/>
         <w:t>On arrive sur l’écran</w:t>
       </w:r>
       <w:proofErr w:type="gramStart"/>
@@ -368,27 +316,17 @@
       </w:r>
       <w:proofErr w:type="gramEnd"/>
       <w:r>
-        <w:t xml:space="preserve"> appuyant sur « Right », une </w:t>
-      </w:r>
-      <w:proofErr w:type="spellStart"/>
-      <w:r>
-        <w:t>acqusition</w:t>
-      </w:r>
-      <w:proofErr w:type="spellEnd"/>
-      <w:r>
-        <w:t xml:space="preserve"> est prise. On extrait les valeurs pour calculer et afficher un NDVI : </w:t>
+        <w:t xml:space="preserve"> appuyant sur « Right », une acqusition est prise. On extrait les valeurs pour calculer et afficher un NDVI : </w:t>
       </w:r>
     </w:p>
     <w:p>
       <w:pPr>
         <w:ind w:left="1416"/>
       </w:pPr>
-      <w:proofErr w:type="spellStart"/>
       <w:proofErr w:type="gramStart"/>
       <w:r>
         <w:t>float</w:t>
       </w:r>
-      <w:proofErr w:type="spellEnd"/>
       <w:proofErr w:type="gramEnd"/>
       <w:r>
         <w:t xml:space="preserve"> NDVI = (</w:t>
@@ -456,18 +394,7 @@
       </w:r>
       <w:proofErr w:type="gramEnd"/>
       <w:r>
-        <w:t xml:space="preserve"> appuyant sur « LEFT », on active ou </w:t>
-      </w:r>
-      <w:proofErr w:type="spellStart"/>
-      <w:r>
-        <w:t>desactive</w:t>
-      </w:r>
-      <w:proofErr w:type="spellEnd"/>
-      <w:r>
-        <w:t xml:space="preserve"> les LED Flash du capteur</w:t>
-      </w:r>
-      <w:r>
-        <w:t xml:space="preserve"> pour la prochaine acquisition</w:t>
+        <w:t xml:space="preserve"> appuyant sur « LEFT », on active ou desactive les LED Flash du capteur pour la prochaine acquisition</w:t>
       </w:r>
     </w:p>
     <w:p>
@@ -479,15 +406,7 @@
         </w:numPr>
       </w:pPr>
       <w:r>
-        <w:t xml:space="preserve">En appuyant sur Up ou Down, on fait +1 ou -1 à </w:t>
-      </w:r>
-      <w:proofErr w:type="spellStart"/>
-      <w:r>
-        <w:t>l’Id</w:t>
-      </w:r>
-      <w:proofErr w:type="spellEnd"/>
-      <w:r>
-        <w:t>.</w:t>
+        <w:t>En appuyant sur Up ou Down, on fait +1 ou -1 à l’Id.</w:t>
       </w:r>
     </w:p>
     <w:p>
@@ -501,6 +420,9 @@
       <w:r>
         <w:t>En appuyant sur SELECT, on sauvegarde les données dans la carte SD</w:t>
       </w:r>
+      <w:r>
+        <w:t xml:space="preserve"> et on incrémente l’ID de +1 pour la prochaine mesure. </w:t>
+      </w:r>
     </w:p>
     <w:p>
       <w:pPr>
@@ -511,10 +433,7 @@
         </w:numPr>
       </w:pPr>
       <w:r>
-        <w:t> </w:t>
-      </w:r>
-      <w:r>
-        <w:t>En mode Auto</w:t>
+        <w:t> En mode Auto</w:t>
       </w:r>
     </w:p>
     <w:p>
@@ -528,6 +447,9 @@
       <w:r>
         <w:t xml:space="preserve">En appuyant sur Select, on lance l’enregistrement (un petit indicateur le montre sur l’écran). Le NDVI est affiché à chaque acquisition. </w:t>
       </w:r>
+      <w:r>
+        <w:t>La donnée est sauvegardée dans la carte SD en fonction de l’intervalle de temps définie. A chaque donnée sauvegardée, on incrémente l’ID de +1 pour la prochaine mesure.</w:t>
+      </w:r>
     </w:p>
     <w:p>
       <w:pPr>
@@ -537,30 +459,15 @@
           <w:numId w:val="2"/>
         </w:numPr>
       </w:pPr>
-      <w:proofErr w:type="gramStart"/>
-      <w:r>
-        <w:t>en</w:t>
-      </w:r>
-      <w:proofErr w:type="gramEnd"/>
-      <w:r>
-        <w:t xml:space="preserve"> appuyant sur « LEFT », on active ou </w:t>
-      </w:r>
-      <w:proofErr w:type="spellStart"/>
-      <w:r>
-        <w:t>desactive</w:t>
-      </w:r>
-      <w:proofErr w:type="spellEnd"/>
-      <w:r>
-        <w:t xml:space="preserve"> les LED Flash du capteur</w:t>
-      </w:r>
-      <w:r>
-        <w:t xml:space="preserve"> pour la prochaine </w:t>
-      </w:r>
-      <w:proofErr w:type="spellStart"/>
-      <w:r>
-        <w:t>acqusisiton</w:t>
-      </w:r>
-      <w:proofErr w:type="spellEnd"/>
+      <w:r>
+        <w:t>E</w:t>
+      </w:r>
+      <w:r>
+        <w:t>n appuyant sur « LEFT », on active ou desactive les LED Flash du capteur pour la prochaine acqusisiton</w:t>
+      </w:r>
+      <w:r>
+        <w:t>. Cela peut être modifié en cours de mesure, pour la prochaine acquisition.</w:t>
+      </w:r>
     </w:p>
     <w:p/>
     <w:sectPr>

</xml_diff>